<commit_message>
changed doc2.docx a little bit
</commit_message>
<xml_diff>
--- a/Algo_dann_2_curs/doc_2.docx
+++ b/Algo_dann_2_curs/doc_2.docx
@@ -425,6 +425,7 @@
                 <w:b/>
                 <w:sz w:val="28"/>
                 <w:szCs w:val="28"/>
+                <w:lang w:val="en-US"/>
               </w:rPr>
             </w:pPr>
             <w:r>
@@ -464,11 +465,11 @@
             <w:r>
               <w:rPr>
                 <w:b/>
-                <w:color w:val="000000" w:themeColor="text1"/>
                 <w:sz w:val="28"/>
                 <w:szCs w:val="28"/>
+                <w:lang w:val="en-US"/>
               </w:rPr>
-              <w:t>1</w:t>
+              <w:t>2</w:t>
             </w:r>
           </w:p>
         </w:tc>
@@ -3722,16 +3723,19 @@
         <w:pStyle w:val="a5"/>
         <w:ind w:firstLine="0"/>
         <w:jc w:val="center"/>
+        <w:rPr>
+          <w:lang w:val="en-US"/>
+        </w:rPr>
       </w:pPr>
       <w:r>
         <w:rPr>
           <w:noProof/>
         </w:rPr>
         <w:drawing>
-          <wp:inline distT="0" distB="0" distL="0" distR="0" wp14:anchorId="39EDABFE" wp14:editId="7569B6C3">
-            <wp:extent cx="1576248" cy="6925491"/>
-            <wp:effectExtent l="0" t="0" r="5080" b="8890"/>
-            <wp:docPr id="2035746538" name="Рисунок 3" descr="Изображение выглядит как текст, снимок экрана, черно-белый, плакат&#10;&#10;Автоматически созданное описание"/>
+          <wp:inline distT="0" distB="0" distL="0" distR="0" wp14:anchorId="6FFF78E4" wp14:editId="391A6BA3">
+            <wp:extent cx="1583872" cy="7024940"/>
+            <wp:effectExtent l="0" t="0" r="0" b="5080"/>
+            <wp:docPr id="1375665587" name="Рисунок 2" descr="Изображение выглядит как текст, снимок экрана, черно-белый, черный&#10;&#10;Автоматически созданное описание"/>
             <wp:cNvGraphicFramePr>
               <a:graphicFrameLocks xmlns:a="http://schemas.openxmlformats.org/drawingml/2006/main" noChangeAspect="1"/>
             </wp:cNvGraphicFramePr>
@@ -3739,7 +3743,7 @@
               <a:graphicData uri="http://schemas.openxmlformats.org/drawingml/2006/picture">
                 <pic:pic xmlns:pic="http://schemas.openxmlformats.org/drawingml/2006/picture">
                   <pic:nvPicPr>
-                    <pic:cNvPr id="2035746538" name="Рисунок 3" descr="Изображение выглядит как текст, снимок экрана, черно-белый, плакат&#10;&#10;Автоматически созданное описание"/>
+                    <pic:cNvPr id="1375665587" name="Рисунок 2" descr="Изображение выглядит как текст, снимок экрана, черно-белый, черный&#10;&#10;Автоматически созданное описание"/>
                     <pic:cNvPicPr/>
                   </pic:nvPicPr>
                   <pic:blipFill>
@@ -3757,7 +3761,7 @@
                   <pic:spPr>
                     <a:xfrm>
                       <a:off x="0" y="0"/>
-                      <a:ext cx="1577968" cy="6933047"/>
+                      <a:ext cx="1604689" cy="7117271"/>
                     </a:xfrm>
                     <a:prstGeom prst="rect">
                       <a:avLst/>
@@ -3816,15 +3820,6 @@
     <w:p>
       <w:pPr>
         <w:pStyle w:val="af1"/>
-      </w:pPr>
-    </w:p>
-    <w:p>
-      <w:pPr>
-        <w:pStyle w:val="a5"/>
-        <w:ind w:firstLine="0"/>
-        <w:rPr>
-          <w:noProof/>
-        </w:rPr>
       </w:pPr>
     </w:p>
     <w:p>

</xml_diff>